<commit_message>
github and git connectivity
github and git connectivity
</commit_message>
<xml_diff>
--- a/docs/Git&GitHub.docx
+++ b/docs/Git&GitHub.docx
@@ -224,15 +224,7 @@
         </w:rPr>
       </w:pPr>
       <w:r>
-        <w:t xml:space="preserve">These are </w:t>
-      </w:r>
-      <w:proofErr w:type="spellStart"/>
-      <w:r>
-        <w:t>use</w:t>
-      </w:r>
-      <w:proofErr w:type="spellEnd"/>
-      <w:r>
-        <w:t xml:space="preserve"> to manage a version of the code.</w:t>
+        <w:t>These are use to manage a version of the code.</w:t>
       </w:r>
     </w:p>
     <w:p>
@@ -827,12 +819,10 @@
       <w:r>
         <w:t xml:space="preserve"> You have to download and install the Git on </w:t>
       </w:r>
-      <w:proofErr w:type="spellStart"/>
       <w:proofErr w:type="gramStart"/>
       <w:r>
         <w:t>you</w:t>
       </w:r>
-      <w:proofErr w:type="spellEnd"/>
       <w:proofErr w:type="gramEnd"/>
       <w:r>
         <w:t xml:space="preserve"> local system.</w:t>
@@ -860,26 +850,13 @@
       </w:r>
       <w:proofErr w:type="gramEnd"/>
       <w:r>
-        <w:t xml:space="preserve"> you can use either a </w:t>
-      </w:r>
-      <w:proofErr w:type="spellStart"/>
-      <w:r>
-        <w:t>GitBash</w:t>
-      </w:r>
-      <w:proofErr w:type="spellEnd"/>
+        <w:t xml:space="preserve"> you can use either a GitBash</w:t>
+      </w:r>
       <w:r>
         <w:t xml:space="preserve"> (Linux Command Prompt)</w:t>
       </w:r>
       <w:r>
-        <w:t xml:space="preserve"> or </w:t>
-      </w:r>
-      <w:proofErr w:type="spellStart"/>
-      <w:r>
-        <w:t>GitUI</w:t>
-      </w:r>
-      <w:proofErr w:type="spellEnd"/>
-      <w:r>
-        <w:t xml:space="preserve"> Tool</w:t>
+        <w:t xml:space="preserve"> or GitUI Tool</w:t>
       </w:r>
       <w:r>
         <w:rPr>
@@ -1045,81 +1022,43 @@
           <w:bCs/>
           <w:highlight w:val="yellow"/>
         </w:rPr>
-        <w:t>git config --global user.name “&lt;</w:t>
-      </w:r>
-      <w:proofErr w:type="spellStart"/>
+        <w:t>git config --global user.name “&lt;UserName&gt;”</w:t>
+      </w:r>
+    </w:p>
+    <w:p>
+      <w:pPr>
+        <w:pStyle w:val="NoSpacing"/>
+        <w:ind w:left="720"/>
+        <w:rPr>
+          <w:b/>
+          <w:bCs/>
+        </w:rPr>
+      </w:pPr>
       <w:r>
         <w:rPr>
           <w:b/>
           <w:bCs/>
           <w:highlight w:val="yellow"/>
         </w:rPr>
-        <w:t>UserName</w:t>
-      </w:r>
-      <w:proofErr w:type="spellEnd"/>
+        <w:t xml:space="preserve">git config --global </w:t>
+      </w:r>
+      <w:proofErr w:type="gramStart"/>
       <w:r>
         <w:rPr>
           <w:b/>
           <w:bCs/>
           <w:highlight w:val="yellow"/>
         </w:rPr>
-        <w:t>&gt;”</w:t>
-      </w:r>
-    </w:p>
-    <w:p>
-      <w:pPr>
-        <w:pStyle w:val="NoSpacing"/>
-        <w:ind w:left="720"/>
-        <w:rPr>
-          <w:b/>
-          <w:bCs/>
-        </w:rPr>
-      </w:pPr>
+        <w:t>user.email</w:t>
+      </w:r>
+      <w:proofErr w:type="gramEnd"/>
       <w:r>
         <w:rPr>
           <w:b/>
           <w:bCs/>
           <w:highlight w:val="yellow"/>
         </w:rPr>
-        <w:t xml:space="preserve">git config --global </w:t>
-      </w:r>
-      <w:proofErr w:type="spellStart"/>
-      <w:proofErr w:type="gramStart"/>
-      <w:r>
-        <w:rPr>
-          <w:b/>
-          <w:bCs/>
-          <w:highlight w:val="yellow"/>
-        </w:rPr>
-        <w:t>user.email</w:t>
-      </w:r>
-      <w:proofErr w:type="spellEnd"/>
-      <w:proofErr w:type="gramEnd"/>
-      <w:r>
-        <w:rPr>
-          <w:b/>
-          <w:bCs/>
-          <w:highlight w:val="yellow"/>
-        </w:rPr>
-        <w:t xml:space="preserve"> “&lt;</w:t>
-      </w:r>
-      <w:proofErr w:type="spellStart"/>
-      <w:r>
-        <w:rPr>
-          <w:b/>
-          <w:bCs/>
-          <w:highlight w:val="yellow"/>
-        </w:rPr>
-        <w:t>EmailID</w:t>
-      </w:r>
-      <w:proofErr w:type="spellEnd"/>
-      <w:r>
-        <w:rPr>
-          <w:b/>
-          <w:bCs/>
-          <w:highlight w:val="yellow"/>
-        </w:rPr>
-        <w:t>&gt;”</w:t>
+        <w:t xml:space="preserve"> “&lt;EmailID&gt;”</w:t>
       </w:r>
       <w:r>
         <w:rPr>
@@ -1214,18 +1153,8 @@
           <w:bCs/>
           <w:highlight w:val="yellow"/>
         </w:rPr>
-        <w:t xml:space="preserve">git </w:t>
-      </w:r>
-      <w:proofErr w:type="spellStart"/>
-      <w:r>
-        <w:rPr>
-          <w:b/>
-          <w:bCs/>
-          <w:highlight w:val="yellow"/>
-        </w:rPr>
-        <w:t>init</w:t>
-      </w:r>
-      <w:proofErr w:type="spellEnd"/>
+        <w:t>git init</w:t>
+      </w:r>
       <w:r>
         <w:rPr>
           <w:b/>
@@ -1880,61 +1809,25 @@
           <w:bCs/>
           <w:highlight w:val="yellow"/>
         </w:rPr>
-        <w:t>Git checkout &lt;</w:t>
-      </w:r>
-      <w:proofErr w:type="spellStart"/>
+        <w:t>Git checkout &lt;commit_id&gt;</w:t>
+      </w:r>
+    </w:p>
+    <w:p>
+      <w:pPr>
+        <w:pStyle w:val="NoSpacing"/>
+        <w:ind w:firstLine="720"/>
+        <w:rPr>
+          <w:b/>
+          <w:bCs/>
+        </w:rPr>
+      </w:pPr>
       <w:r>
         <w:rPr>
           <w:b/>
           <w:bCs/>
           <w:highlight w:val="yellow"/>
         </w:rPr>
-        <w:t>commit_id</w:t>
-      </w:r>
-      <w:proofErr w:type="spellEnd"/>
-      <w:r>
-        <w:rPr>
-          <w:b/>
-          <w:bCs/>
-          <w:highlight w:val="yellow"/>
-        </w:rPr>
-        <w:t>&gt;</w:t>
-      </w:r>
-    </w:p>
-    <w:p>
-      <w:pPr>
-        <w:pStyle w:val="NoSpacing"/>
-        <w:ind w:firstLine="720"/>
-        <w:rPr>
-          <w:b/>
-          <w:bCs/>
-        </w:rPr>
-      </w:pPr>
-      <w:r>
-        <w:rPr>
-          <w:b/>
-          <w:bCs/>
-          <w:highlight w:val="yellow"/>
-        </w:rPr>
-        <w:t>Git checkout &lt;</w:t>
-      </w:r>
-      <w:proofErr w:type="spellStart"/>
-      <w:r>
-        <w:rPr>
-          <w:b/>
-          <w:bCs/>
-          <w:highlight w:val="yellow"/>
-        </w:rPr>
-        <w:t>branch_name</w:t>
-      </w:r>
-      <w:proofErr w:type="spellEnd"/>
-      <w:r>
-        <w:rPr>
-          <w:b/>
-          <w:bCs/>
-          <w:highlight w:val="yellow"/>
-        </w:rPr>
-        <w:t>&gt;</w:t>
+        <w:t>Git checkout &lt;branch_name&gt;</w:t>
       </w:r>
     </w:p>
     <w:p>
@@ -2045,25 +1938,7 @@
           <w:bCs/>
           <w:highlight w:val="yellow"/>
         </w:rPr>
-        <w:t>git branch &lt;</w:t>
-      </w:r>
-      <w:proofErr w:type="spellStart"/>
-      <w:r>
-        <w:rPr>
-          <w:b/>
-          <w:bCs/>
-          <w:highlight w:val="yellow"/>
-        </w:rPr>
-        <w:t>branch_name</w:t>
-      </w:r>
-      <w:proofErr w:type="spellEnd"/>
-      <w:r>
-        <w:rPr>
-          <w:b/>
-          <w:bCs/>
-          <w:highlight w:val="yellow"/>
-        </w:rPr>
-        <w:t>&gt;</w:t>
+        <w:t>git branch &lt;branch_name&gt;</w:t>
       </w:r>
     </w:p>
     <w:p>
@@ -2172,15 +2047,7 @@
         </w:numPr>
       </w:pPr>
       <w:r>
-        <w:t xml:space="preserve">Master/main: this is the default branch in git ang git hub. (git default branch master and </w:t>
-      </w:r>
-      <w:proofErr w:type="spellStart"/>
-      <w:r>
-        <w:t>github</w:t>
-      </w:r>
-      <w:proofErr w:type="spellEnd"/>
-      <w:r>
-        <w:t xml:space="preserve"> default branch is main)</w:t>
+        <w:t>Master/main: this is the default branch in git ang git hub. (git default branch master and github default branch is main)</w:t>
       </w:r>
       <w:r>
         <w:t xml:space="preserve"> </w:t>
@@ -2222,19 +2089,14 @@
           <w:u w:val="single"/>
         </w:rPr>
       </w:pPr>
-      <w:proofErr w:type="gramStart"/>
-      <w:r>
-        <w:t xml:space="preserve">You  </w:t>
+      <w:r>
+        <w:t xml:space="preserve">You </w:t>
       </w:r>
       <w:r>
         <w:t>c</w:t>
       </w:r>
       <w:r>
-        <w:t>an</w:t>
-      </w:r>
-      <w:proofErr w:type="gramEnd"/>
-      <w:r>
-        <w:t xml:space="preserve"> merge the changes of One branch into another.</w:t>
+        <w:t>an merge the changes of One branch into another.</w:t>
       </w:r>
     </w:p>
     <w:p>
@@ -2312,25 +2174,7 @@
           <w:bCs/>
           <w:highlight w:val="yellow"/>
         </w:rPr>
-        <w:t>git merge &lt;</w:t>
-      </w:r>
-      <w:proofErr w:type="spellStart"/>
-      <w:r>
-        <w:rPr>
-          <w:b/>
-          <w:bCs/>
-          <w:highlight w:val="yellow"/>
-        </w:rPr>
-        <w:t>branch_name</w:t>
-      </w:r>
-      <w:proofErr w:type="spellEnd"/>
-      <w:r>
-        <w:rPr>
-          <w:b/>
-          <w:bCs/>
-          <w:highlight w:val="yellow"/>
-        </w:rPr>
-        <w:t>&gt;</w:t>
+        <w:t>git merge &lt;branch_name&gt;</w:t>
       </w:r>
       <w:r>
         <w:rPr>
@@ -2419,13 +2263,8 @@
         <w:ind w:left="720"/>
       </w:pPr>
       <w:r>
-        <w:t xml:space="preserve">git </w:t>
-      </w:r>
-      <w:proofErr w:type="spellStart"/>
-      <w:r>
-        <w:t>init</w:t>
-      </w:r>
-      <w:proofErr w:type="spellEnd"/>
+        <w:t>git init</w:t>
+      </w:r>
     </w:p>
     <w:p>
       <w:pPr>
@@ -2463,15 +2302,7 @@
         <w:t xml:space="preserve">git remote add origin </w:t>
       </w:r>
       <w:r>
-        <w:t>&lt;</w:t>
-      </w:r>
-      <w:proofErr w:type="spellStart"/>
-      <w:r>
-        <w:t>GitHub_URL</w:t>
-      </w:r>
-      <w:proofErr w:type="spellEnd"/>
-      <w:r>
-        <w:t>&gt;</w:t>
+        <w:t>&lt;GitHub_URL&gt;</w:t>
       </w:r>
     </w:p>
     <w:p>
@@ -2541,15 +2372,7 @@
         <w:t xml:space="preserve">git remote add origin </w:t>
       </w:r>
       <w:r>
-        <w:t>&lt;</w:t>
-      </w:r>
-      <w:proofErr w:type="spellStart"/>
-      <w:r>
-        <w:t>GitHub_URL</w:t>
-      </w:r>
-      <w:proofErr w:type="spellEnd"/>
-      <w:r>
-        <w:t>&gt;</w:t>
+        <w:t>&lt;GitHub_URL&gt;</w:t>
       </w:r>
     </w:p>
     <w:p>
@@ -2772,25 +2595,7 @@
           <w:sz w:val="18"/>
           <w:szCs w:val="18"/>
         </w:rPr>
-        <w:t>git checkout -b &lt;</w:t>
-      </w:r>
-      <w:proofErr w:type="spellStart"/>
-      <w:r>
-        <w:rPr>
-          <w:rFonts w:ascii="Lucida Console" w:hAnsi="Lucida Console" w:cs="Lucida Console"/>
-          <w:sz w:val="18"/>
-          <w:szCs w:val="18"/>
-        </w:rPr>
-        <w:t>local_branch</w:t>
-      </w:r>
-      <w:proofErr w:type="spellEnd"/>
-      <w:r>
-        <w:rPr>
-          <w:rFonts w:ascii="Lucida Console" w:hAnsi="Lucida Console" w:cs="Lucida Console"/>
-          <w:sz w:val="18"/>
-          <w:szCs w:val="18"/>
-        </w:rPr>
-        <w:t>&gt; &lt;remote branch name&gt;</w:t>
+        <w:t>git checkout -b &lt;local_branch&gt; &lt;remote branch name&gt;</w:t>
       </w:r>
     </w:p>
     <w:p>
@@ -2939,27 +2744,7 @@
           <w:sz w:val="18"/>
           <w:szCs w:val="18"/>
         </w:rPr>
-        <w:t xml:space="preserve">The changes will be available on the separate branch of the </w:t>
-      </w:r>
-      <w:proofErr w:type="spellStart"/>
-      <w:r>
-        <w:rPr>
-          <w:rFonts w:ascii="Lucida Console" w:hAnsi="Lucida Console" w:cs="Lucida Console"/>
-          <w:color w:val="000000" w:themeColor="text1"/>
-          <w:sz w:val="18"/>
-          <w:szCs w:val="18"/>
-        </w:rPr>
-        <w:t>github</w:t>
-      </w:r>
-      <w:proofErr w:type="spellEnd"/>
-      <w:r>
-        <w:rPr>
-          <w:rFonts w:ascii="Lucida Console" w:hAnsi="Lucida Console" w:cs="Lucida Console"/>
-          <w:color w:val="000000" w:themeColor="text1"/>
-          <w:sz w:val="18"/>
-          <w:szCs w:val="18"/>
-        </w:rPr>
-        <w:t>.</w:t>
+        <w:t>The changes will be available on the separate branch of the github.</w:t>
       </w:r>
     </w:p>
     <w:p>

</xml_diff>